<commit_message>
projektplan und Termine angepasst
</commit_message>
<xml_diff>
--- a/TBE/doc/Projektantrag.docx
+++ b/TBE/doc/Projektantrag.docx
@@ -523,87 +523,57 @@
           <w:p>
             <w:pPr>
               <w:pStyle w:val="KeinLeerraum"/>
-              <w:rPr>
-                <w:lang w:val="en-US"/>
-              </w:rPr>
             </w:pPr>
             <w:r>
-              <w:rPr>
-                <w:lang w:val="en-US"/>
-              </w:rPr>
               <w:t>Rosmarie Wysseier (</w:t>
             </w:r>
             <w:hyperlink r:id="rId10" w:history="1">
               <w:r>
                 <w:rPr>
                   <w:rStyle w:val="Hyperlink"/>
-                  <w:lang w:val="en-US"/>
                 </w:rPr>
                 <w:t>Wyssr5@bfh.ch</w:t>
               </w:r>
             </w:hyperlink>
             <w:r>
-              <w:rPr>
-                <w:lang w:val="en-US"/>
-              </w:rPr>
               <w:t>)</w:t>
             </w:r>
           </w:p>
           <w:p>
             <w:pPr>
               <w:pStyle w:val="KeinLeerraum"/>
-              <w:rPr>
-                <w:lang w:val="en-US"/>
-              </w:rPr>
             </w:pPr>
             <w:r>
-              <w:rPr>
-                <w:lang w:val="en-US"/>
-              </w:rPr>
               <w:t>Meier David (</w:t>
             </w:r>
             <w:hyperlink r:id="rId11" w:history="1">
               <w:r>
                 <w:rPr>
                   <w:rStyle w:val="Hyperlink"/>
-                  <w:lang w:val="en-US"/>
                 </w:rPr>
                 <w:t>Meied4@bfh.ch</w:t>
               </w:r>
             </w:hyperlink>
             <w:r>
-              <w:rPr>
-                <w:lang w:val="en-US"/>
-              </w:rPr>
               <w:t>)</w:t>
             </w:r>
           </w:p>
           <w:p>
             <w:pPr>
               <w:pStyle w:val="KeinLeerraum"/>
-              <w:rPr>
-                <w:lang w:val="en-US"/>
-              </w:rPr>
             </w:pPr>
             <w:r>
-              <w:rPr>
-                <w:lang w:val="en-US"/>
-              </w:rPr>
               <w:t>Zumstein Ramon (</w:t>
             </w:r>
             <w:hyperlink r:id="rId12" w:history="1">
               <w:r>
                 <w:rPr>
                   <w:rStyle w:val="Hyperlink"/>
-                  <w:lang w:val="en-US"/>
                 </w:rPr>
                 <w:t>Zumsr1@bfh.ch</w:t>
               </w:r>
             </w:hyperlink>
             <w:r>
-              <w:rPr>
-                <w:lang w:val="en-US"/>
-              </w:rPr>
               <w:t xml:space="preserve">) </w:t>
             </w:r>
           </w:p>
@@ -7568,47 +7538,19 @@
               <w:rPr>
                 <w:lang w:eastAsia="fr-FR"/>
               </w:rPr>
-              <w:t>Freigabe Phase „Voranalyse“</w:t>
+              <w:t>Freigabe Phase „Voranalyse</w:t>
             </w:r>
-          </w:p>
-        </w:tc>
-        <w:tc>
-          <w:tcPr>
-            <w:tcW w:w="4889" w:type="dxa"/>
-          </w:tcPr>
-          <w:p>
-            <w:pPr>
-              <w:pStyle w:val="KeinLeerraum"/>
-              <w:rPr>
-                <w:lang w:eastAsia="fr-FR"/>
-              </w:rPr>
-            </w:pPr>
             <w:r>
               <w:rPr>
                 <w:lang w:eastAsia="fr-FR"/>
               </w:rPr>
-              <w:t>05.04.2007</w:t>
+              <w:t xml:space="preserve"> &amp; Konzept</w:t>
             </w:r>
-          </w:p>
-        </w:tc>
-      </w:tr>
-      <w:tr>
-        <w:tc>
-          <w:tcPr>
-            <w:tcW w:w="4889" w:type="dxa"/>
-          </w:tcPr>
-          <w:p>
-            <w:pPr>
-              <w:pStyle w:val="KeinLeerraum"/>
-              <w:rPr>
-                <w:lang w:eastAsia="fr-FR"/>
-              </w:rPr>
-            </w:pPr>
             <w:r>
               <w:rPr>
                 <w:lang w:eastAsia="fr-FR"/>
               </w:rPr>
-              <w:t>Freigabe Phase „Konzept“</w:t>
+              <w:t>“</w:t>
             </w:r>
           </w:p>
         </w:tc>
@@ -7667,7 +7609,7 @@
               <w:rPr>
                 <w:lang w:eastAsia="fr-FR"/>
               </w:rPr>
-              <w:t>-</w:t>
+              <w:t>17.05.2007</w:t>
             </w:r>
           </w:p>
         </w:tc>
@@ -7707,7 +7649,7 @@
               <w:rPr>
                 <w:lang w:eastAsia="fr-FR"/>
               </w:rPr>
-              <w:t>-</w:t>
+              <w:t>12.07.2007</w:t>
             </w:r>
           </w:p>
         </w:tc>
@@ -7747,13 +7689,7 @@
               <w:rPr>
                 <w:lang w:eastAsia="fr-FR"/>
               </w:rPr>
-              <w:t>Mitte Jul</w:t>
-            </w:r>
-            <w:r>
-              <w:rPr>
-                <w:lang w:eastAsia="fr-FR"/>
-              </w:rPr>
-              <w:t>i</w:t>
+              <w:t>12.07.2007</w:t>
             </w:r>
           </w:p>
         </w:tc>
@@ -7765,6 +7701,52 @@
           <w:lang w:eastAsia="fr-FR"/>
         </w:rPr>
       </w:pPr>
+      <w:r>
+        <w:rPr>
+          <w:noProof/>
+          <w:lang w:eastAsia="de-CH"/>
+        </w:rPr>
+        <w:drawing>
+          <wp:inline distT="0" distB="0" distL="0" distR="0">
+            <wp:extent cx="6120130" cy="1257935"/>
+            <wp:effectExtent l="19050" t="19050" r="13970" b="18415"/>
+            <wp:docPr id="2" name="Grafik 1" descr="projektplan.gif"/>
+            <wp:cNvGraphicFramePr>
+              <a:graphicFrameLocks xmlns:a="http://schemas.openxmlformats.org/drawingml/2006/main" noChangeAspect="1"/>
+            </wp:cNvGraphicFramePr>
+            <a:graphic xmlns:a="http://schemas.openxmlformats.org/drawingml/2006/main">
+              <a:graphicData uri="http://schemas.openxmlformats.org/drawingml/2006/picture">
+                <pic:pic xmlns:pic="http://schemas.openxmlformats.org/drawingml/2006/picture">
+                  <pic:nvPicPr>
+                    <pic:cNvPr id="0" name="projektplan.gif"/>
+                    <pic:cNvPicPr/>
+                  </pic:nvPicPr>
+                  <pic:blipFill>
+                    <a:blip r:embed="rId17"/>
+                    <a:stretch>
+                      <a:fillRect/>
+                    </a:stretch>
+                  </pic:blipFill>
+                  <pic:spPr>
+                    <a:xfrm>
+                      <a:off x="0" y="0"/>
+                      <a:ext cx="6120130" cy="1257935"/>
+                    </a:xfrm>
+                    <a:prstGeom prst="rect">
+                      <a:avLst/>
+                    </a:prstGeom>
+                    <a:ln>
+                      <a:solidFill>
+                        <a:schemeClr val="tx1"/>
+                      </a:solidFill>
+                    </a:ln>
+                  </pic:spPr>
+                </pic:pic>
+              </a:graphicData>
+            </a:graphic>
+          </wp:inline>
+        </w:drawing>
+      </w:r>
     </w:p>
     <w:p>
       <w:pPr>
@@ -7862,6 +7844,7 @@
       </w:pPr>
       <w:bookmarkStart w:id="38" w:name="_Toc118779353"/>
       <w:r>
+        <w:lastRenderedPageBreak/>
         <w:br w:type="page"/>
       </w:r>
     </w:p>
@@ -8454,8 +8437,8 @@
       <w:bookmarkEnd w:id="52"/>
     </w:p>
     <w:sectPr>
-      <w:headerReference w:type="default" r:id="rId17"/>
-      <w:footerReference w:type="default" r:id="rId18"/>
+      <w:headerReference w:type="default" r:id="rId18"/>
+      <w:footerReference w:type="default" r:id="rId19"/>
       <w:pgSz w:w="11906" w:h="16838" w:code="9"/>
       <w:pgMar w:top="1134" w:right="1134" w:bottom="1134" w:left="1134" w:header="851" w:footer="851" w:gutter="0"/>
       <w:cols w:space="708"/>
@@ -8631,7 +8614,7 @@
               <w:noProof/>
               <w:color w:val="auto"/>
             </w:rPr>
-            <w:t>03.04.2007</w:t>
+            <w:t>26.04.2007</w:t>
           </w:r>
           <w:r>
             <w:fldChar w:fldCharType="end"/>
@@ -8693,7 +8676,7 @@
               <w:sz w:val="20"/>
               <w:szCs w:val="20"/>
             </w:rPr>
-            <w:t>2</w:t>
+            <w:t>11</w:t>
           </w:r>
           <w:r>
             <w:rPr>
@@ -8720,7 +8703,7 @@
                 <w:sz w:val="20"/>
                 <w:szCs w:val="20"/>
               </w:rPr>
-              <w:t>14</w:t>
+              <w:t>15</w:t>
             </w:r>
           </w:fldSimple>
         </w:p>

</xml_diff>